<commit_message>
Updated Compendium and train.py
</commit_message>
<xml_diff>
--- a/jhan603_p4p_compendium.docx
+++ b/jhan603_p4p_compendium.docx
@@ -64,7 +64,60 @@
         <w:t>Here is a link to my github repository</w:t>
       </w:r>
     </w:p>
-    <w:p/>
+    <w:p>
+      <w:r>
+        <w:t>Files to run in the order of (assuming you only have the original_data folder):</w:t>
+      </w:r>
+    </w:p>
+    <w:p>
+      <w:pPr>
+        <w:pStyle w:val="ListParagraph"/>
+        <w:numPr>
+          <w:ilvl w:val="0"/>
+          <w:numId w:val="3"/>
+        </w:numPr>
+      </w:pPr>
+      <w:r>
+        <w:t>Patch_maker.py</w:t>
+      </w:r>
+    </w:p>
+    <w:p>
+      <w:pPr>
+        <w:pStyle w:val="ListParagraph"/>
+        <w:numPr>
+          <w:ilvl w:val="0"/>
+          <w:numId w:val="3"/>
+        </w:numPr>
+      </w:pPr>
+      <w:r>
+        <w:t>Train.py</w:t>
+      </w:r>
+    </w:p>
+    <w:p>
+      <w:pPr>
+        <w:pStyle w:val="ListParagraph"/>
+        <w:numPr>
+          <w:ilvl w:val="0"/>
+          <w:numId w:val="3"/>
+        </w:numPr>
+      </w:pPr>
+      <w:r>
+        <w:t xml:space="preserve">Arteries_Edge_Detection.py </w:t>
+      </w:r>
+    </w:p>
+    <w:p>
+      <w:r>
+        <w:t xml:space="preserve">Can set MAX_EPOCHS to 10 but will take hours and hours. </w:t>
+      </w:r>
+    </w:p>
+    <w:p>
+      <w:r>
+        <w:t xml:space="preserve">In Train.py look at lines </w:t>
+      </w:r>
+      <w:r>
+        <w:t>263-264 to see if only one model is being trained or if all the available models are being trained on. If all the models are being trained on, could take hours to run it all.</w:t>
+      </w:r>
+    </w:p>
     <w:p>
       <w:hyperlink r:id="rId5" w:history="1">
         <w:r>
@@ -202,8 +255,192 @@
       </w:rPr>
     </w:lvl>
   </w:abstractNum>
+  <w:abstractNum w:abstractNumId="1" w15:restartNumberingAfterBreak="0">
+    <w:nsid w:val="4739222F"/>
+    <w:multiLevelType w:val="hybridMultilevel"/>
+    <w:tmpl w:val="D250C0A4"/>
+    <w:lvl w:ilvl="0" w:tplc="0409000F">
+      <w:start w:val="1"/>
+      <w:numFmt w:val="decimal"/>
+      <w:lvlText w:val="%1."/>
+      <w:lvlJc w:val="left"/>
+      <w:pPr>
+        <w:ind w:left="720" w:hanging="360"/>
+      </w:pPr>
+      <w:rPr>
+        <w:rFonts w:hint="default"/>
+      </w:rPr>
+    </w:lvl>
+    <w:lvl w:ilvl="1" w:tplc="04090019" w:tentative="1">
+      <w:start w:val="1"/>
+      <w:numFmt w:val="lowerLetter"/>
+      <w:lvlText w:val="%2."/>
+      <w:lvlJc w:val="left"/>
+      <w:pPr>
+        <w:ind w:left="1440" w:hanging="360"/>
+      </w:pPr>
+    </w:lvl>
+    <w:lvl w:ilvl="2" w:tplc="0409001B" w:tentative="1">
+      <w:start w:val="1"/>
+      <w:numFmt w:val="lowerRoman"/>
+      <w:lvlText w:val="%3."/>
+      <w:lvlJc w:val="right"/>
+      <w:pPr>
+        <w:ind w:left="2160" w:hanging="180"/>
+      </w:pPr>
+    </w:lvl>
+    <w:lvl w:ilvl="3" w:tplc="0409000F" w:tentative="1">
+      <w:start w:val="1"/>
+      <w:numFmt w:val="decimal"/>
+      <w:lvlText w:val="%4."/>
+      <w:lvlJc w:val="left"/>
+      <w:pPr>
+        <w:ind w:left="2880" w:hanging="360"/>
+      </w:pPr>
+    </w:lvl>
+    <w:lvl w:ilvl="4" w:tplc="04090019" w:tentative="1">
+      <w:start w:val="1"/>
+      <w:numFmt w:val="lowerLetter"/>
+      <w:lvlText w:val="%5."/>
+      <w:lvlJc w:val="left"/>
+      <w:pPr>
+        <w:ind w:left="3600" w:hanging="360"/>
+      </w:pPr>
+    </w:lvl>
+    <w:lvl w:ilvl="5" w:tplc="0409001B" w:tentative="1">
+      <w:start w:val="1"/>
+      <w:numFmt w:val="lowerRoman"/>
+      <w:lvlText w:val="%6."/>
+      <w:lvlJc w:val="right"/>
+      <w:pPr>
+        <w:ind w:left="4320" w:hanging="180"/>
+      </w:pPr>
+    </w:lvl>
+    <w:lvl w:ilvl="6" w:tplc="0409000F" w:tentative="1">
+      <w:start w:val="1"/>
+      <w:numFmt w:val="decimal"/>
+      <w:lvlText w:val="%7."/>
+      <w:lvlJc w:val="left"/>
+      <w:pPr>
+        <w:ind w:left="5040" w:hanging="360"/>
+      </w:pPr>
+    </w:lvl>
+    <w:lvl w:ilvl="7" w:tplc="04090019" w:tentative="1">
+      <w:start w:val="1"/>
+      <w:numFmt w:val="lowerLetter"/>
+      <w:lvlText w:val="%8."/>
+      <w:lvlJc w:val="left"/>
+      <w:pPr>
+        <w:ind w:left="5760" w:hanging="360"/>
+      </w:pPr>
+    </w:lvl>
+    <w:lvl w:ilvl="8" w:tplc="0409001B" w:tentative="1">
+      <w:start w:val="1"/>
+      <w:numFmt w:val="lowerRoman"/>
+      <w:lvlText w:val="%9."/>
+      <w:lvlJc w:val="right"/>
+      <w:pPr>
+        <w:ind w:left="6480" w:hanging="180"/>
+      </w:pPr>
+    </w:lvl>
+  </w:abstractNum>
+  <w:abstractNum w:abstractNumId="2" w15:restartNumberingAfterBreak="0">
+    <w:nsid w:val="737A734B"/>
+    <w:multiLevelType w:val="hybridMultilevel"/>
+    <w:tmpl w:val="A1A25182"/>
+    <w:lvl w:ilvl="0" w:tplc="0409000F">
+      <w:start w:val="1"/>
+      <w:numFmt w:val="decimal"/>
+      <w:lvlText w:val="%1."/>
+      <w:lvlJc w:val="left"/>
+      <w:pPr>
+        <w:ind w:left="720" w:hanging="360"/>
+      </w:pPr>
+      <w:rPr>
+        <w:rFonts w:hint="default"/>
+      </w:rPr>
+    </w:lvl>
+    <w:lvl w:ilvl="1" w:tplc="04090019" w:tentative="1">
+      <w:start w:val="1"/>
+      <w:numFmt w:val="lowerLetter"/>
+      <w:lvlText w:val="%2."/>
+      <w:lvlJc w:val="left"/>
+      <w:pPr>
+        <w:ind w:left="1440" w:hanging="360"/>
+      </w:pPr>
+    </w:lvl>
+    <w:lvl w:ilvl="2" w:tplc="0409001B" w:tentative="1">
+      <w:start w:val="1"/>
+      <w:numFmt w:val="lowerRoman"/>
+      <w:lvlText w:val="%3."/>
+      <w:lvlJc w:val="right"/>
+      <w:pPr>
+        <w:ind w:left="2160" w:hanging="180"/>
+      </w:pPr>
+    </w:lvl>
+    <w:lvl w:ilvl="3" w:tplc="0409000F" w:tentative="1">
+      <w:start w:val="1"/>
+      <w:numFmt w:val="decimal"/>
+      <w:lvlText w:val="%4."/>
+      <w:lvlJc w:val="left"/>
+      <w:pPr>
+        <w:ind w:left="2880" w:hanging="360"/>
+      </w:pPr>
+    </w:lvl>
+    <w:lvl w:ilvl="4" w:tplc="04090019" w:tentative="1">
+      <w:start w:val="1"/>
+      <w:numFmt w:val="lowerLetter"/>
+      <w:lvlText w:val="%5."/>
+      <w:lvlJc w:val="left"/>
+      <w:pPr>
+        <w:ind w:left="3600" w:hanging="360"/>
+      </w:pPr>
+    </w:lvl>
+    <w:lvl w:ilvl="5" w:tplc="0409001B" w:tentative="1">
+      <w:start w:val="1"/>
+      <w:numFmt w:val="lowerRoman"/>
+      <w:lvlText w:val="%6."/>
+      <w:lvlJc w:val="right"/>
+      <w:pPr>
+        <w:ind w:left="4320" w:hanging="180"/>
+      </w:pPr>
+    </w:lvl>
+    <w:lvl w:ilvl="6" w:tplc="0409000F" w:tentative="1">
+      <w:start w:val="1"/>
+      <w:numFmt w:val="decimal"/>
+      <w:lvlText w:val="%7."/>
+      <w:lvlJc w:val="left"/>
+      <w:pPr>
+        <w:ind w:left="5040" w:hanging="360"/>
+      </w:pPr>
+    </w:lvl>
+    <w:lvl w:ilvl="7" w:tplc="04090019" w:tentative="1">
+      <w:start w:val="1"/>
+      <w:numFmt w:val="lowerLetter"/>
+      <w:lvlText w:val="%8."/>
+      <w:lvlJc w:val="left"/>
+      <w:pPr>
+        <w:ind w:left="5760" w:hanging="360"/>
+      </w:pPr>
+    </w:lvl>
+    <w:lvl w:ilvl="8" w:tplc="0409001B" w:tentative="1">
+      <w:start w:val="1"/>
+      <w:numFmt w:val="lowerRoman"/>
+      <w:lvlText w:val="%9."/>
+      <w:lvlJc w:val="right"/>
+      <w:pPr>
+        <w:ind w:left="6480" w:hanging="180"/>
+      </w:pPr>
+    </w:lvl>
+  </w:abstractNum>
   <w:num w:numId="1" w16cid:durableId="1750492901">
     <w:abstractNumId w:val="0"/>
+  </w:num>
+  <w:num w:numId="2" w16cid:durableId="149828199">
+    <w:abstractNumId w:val="2"/>
+  </w:num>
+  <w:num w:numId="3" w16cid:durableId="194124777">
+    <w:abstractNumId w:val="1"/>
   </w:num>
 </w:numbering>
 </file>

</xml_diff>